<commit_message>
Update document for mid-term.
</commit_message>
<xml_diff>
--- a/Document/Self-evaluate document.docx
+++ b/Document/Self-evaluate document.docx
@@ -232,7 +232,7 @@
           <w:lang w:val="vi-VN"/>
         </w:rPr>
         <w:drawing>
-          <wp:inline distT="0" distB="0" distL="0" distR="0" wp14:anchorId="00C2C2EB" wp14:editId="6EE5BE8B">
+          <wp:inline distT="0" distB="0" distL="0" distR="0" wp14:anchorId="00C2C2EB" wp14:editId="06942F48">
             <wp:extent cx="3075004" cy="2524125"/>
             <wp:effectExtent l="0" t="0" r="0" b="0"/>
             <wp:docPr id="2" name="Hình ảnh 2" descr="Logo&#10;&#10;Description automatically generated"/>
@@ -340,7 +340,7 @@
     </w:p>
     <w:p>
       <w:pPr>
-        <w:pStyle w:val="Title"/>
+        <w:pStyle w:val="Tiu"/>
       </w:pPr>
       <w:r>
         <w:rPr>
@@ -354,7 +354,7 @@
     </w:p>
     <w:p>
       <w:pPr>
-        <w:pStyle w:val="Subtitle"/>
+        <w:pStyle w:val="Tiuphu"/>
         <w:rPr>
           <w:lang w:val="vi-VN"/>
         </w:rPr>
@@ -458,6 +458,15 @@
     </w:p>
     <w:sdt>
       <w:sdtPr>
+        <w:rPr>
+          <w:rFonts w:asciiTheme="minorHAnsi" w:eastAsiaTheme="minorEastAsia" w:hAnsiTheme="minorHAnsi" w:cstheme="minorBidi"/>
+          <w:color w:val="auto"/>
+          <w:kern w:val="2"/>
+          <w:sz w:val="22"/>
+          <w:szCs w:val="22"/>
+          <w:lang w:eastAsia="ja-JP"/>
+          <w14:ligatures w14:val="standardContextual"/>
+        </w:rPr>
         <w:id w:val="82266687"/>
         <w:docPartObj>
           <w:docPartGallery w:val="Table of Contents"/>
@@ -466,22 +475,15 @@
       </w:sdtPr>
       <w:sdtEndPr>
         <w:rPr>
-          <w:rFonts w:asciiTheme="minorHAnsi" w:eastAsiaTheme="minorEastAsia" w:hAnsiTheme="minorHAnsi" w:cstheme="minorBidi"/>
           <w:b/>
           <w:bCs/>
           <w:noProof/>
-          <w:color w:val="auto"/>
-          <w:kern w:val="2"/>
-          <w:sz w:val="22"/>
-          <w:szCs w:val="22"/>
-          <w:lang w:eastAsia="ja-JP"/>
-          <w14:ligatures w14:val="standardContextual"/>
         </w:rPr>
       </w:sdtEndPr>
       <w:sdtContent>
         <w:p>
           <w:pPr>
-            <w:pStyle w:val="TOCHeading"/>
+            <w:pStyle w:val="uMucluc"/>
           </w:pPr>
           <w:r>
             <w:t>Contents</w:t>
@@ -489,12 +491,13 @@
         </w:p>
         <w:p>
           <w:pPr>
-            <w:pStyle w:val="TOC1"/>
+            <w:pStyle w:val="Mucluc1"/>
             <w:tabs>
               <w:tab w:val="right" w:leader="dot" w:pos="9350"/>
             </w:tabs>
             <w:rPr>
               <w:noProof/>
+              <w:lang w:val="vi-VN" w:eastAsia="vi-VN"/>
             </w:rPr>
           </w:pPr>
           <w:r>
@@ -506,10 +509,10 @@
           <w:r>
             <w:fldChar w:fldCharType="separate"/>
           </w:r>
-          <w:hyperlink w:anchor="_Toc151398420" w:history="1">
-            <w:r>
-              <w:rPr>
-                <w:rStyle w:val="Hyperlink"/>
+          <w:hyperlink w:anchor="_Toc151408967" w:history="1">
+            <w:r>
+              <w:rPr>
+                <w:rStyle w:val="Siuktni"/>
                 <w:rFonts w:ascii="Times New Roman" w:hAnsi="Times New Roman" w:cs="Times New Roman"/>
                 <w:b/>
                 <w:bCs/>
@@ -536,7 +539,7 @@
                 <w:noProof/>
                 <w:webHidden/>
               </w:rPr>
-              <w:instrText xml:space="preserve"> PAGEREF _Toc151398420 \h </w:instrText>
+              <w:instrText xml:space="preserve"> PAGEREF _Toc151408967 \h </w:instrText>
             </w:r>
             <w:r>
               <w:rPr>
@@ -556,7 +559,7 @@
                 <w:noProof/>
                 <w:webHidden/>
               </w:rPr>
-              <w:t>2</w:t>
+              <w:t>3</w:t>
             </w:r>
             <w:r>
               <w:rPr>
@@ -569,18 +572,19 @@
         </w:p>
         <w:p>
           <w:pPr>
-            <w:pStyle w:val="TOC1"/>
+            <w:pStyle w:val="Mucluc1"/>
             <w:tabs>
               <w:tab w:val="right" w:leader="dot" w:pos="9350"/>
             </w:tabs>
             <w:rPr>
               <w:noProof/>
+              <w:lang w:val="vi-VN" w:eastAsia="vi-VN"/>
             </w:rPr>
           </w:pPr>
-          <w:hyperlink w:anchor="_Toc151398421" w:history="1">
-            <w:r>
-              <w:rPr>
-                <w:rStyle w:val="Hyperlink"/>
+          <w:hyperlink w:anchor="_Toc151408968" w:history="1">
+            <w:r>
+              <w:rPr>
+                <w:rStyle w:val="Siuktni"/>
                 <w:rFonts w:ascii="Times New Roman" w:hAnsi="Times New Roman" w:cs="Times New Roman"/>
                 <w:b/>
                 <w:bCs/>
@@ -607,7 +611,7 @@
                 <w:noProof/>
                 <w:webHidden/>
               </w:rPr>
-              <w:instrText xml:space="preserve"> PAGEREF _Toc151398421 \h </w:instrText>
+              <w:instrText xml:space="preserve"> PAGEREF _Toc151408968 \h </w:instrText>
             </w:r>
             <w:r>
               <w:rPr>
@@ -627,7 +631,7 @@
                 <w:noProof/>
                 <w:webHidden/>
               </w:rPr>
-              <w:t>2</w:t>
+              <w:t>3</w:t>
             </w:r>
             <w:r>
               <w:rPr>
@@ -640,18 +644,19 @@
         </w:p>
         <w:p>
           <w:pPr>
-            <w:pStyle w:val="TOC1"/>
+            <w:pStyle w:val="Mucluc1"/>
             <w:tabs>
               <w:tab w:val="right" w:leader="dot" w:pos="9350"/>
             </w:tabs>
             <w:rPr>
               <w:noProof/>
+              <w:lang w:val="vi-VN" w:eastAsia="vi-VN"/>
             </w:rPr>
           </w:pPr>
-          <w:hyperlink w:anchor="_Toc151398422" w:history="1">
-            <w:r>
-              <w:rPr>
-                <w:rStyle w:val="Hyperlink"/>
+          <w:hyperlink w:anchor="_Toc151408969" w:history="1">
+            <w:r>
+              <w:rPr>
+                <w:rStyle w:val="Siuktni"/>
                 <w:rFonts w:ascii="Times New Roman" w:hAnsi="Times New Roman" w:cs="Times New Roman"/>
                 <w:b/>
                 <w:bCs/>
@@ -678,7 +683,7 @@
                 <w:noProof/>
                 <w:webHidden/>
               </w:rPr>
-              <w:instrText xml:space="preserve"> PAGEREF _Toc151398422 \h </w:instrText>
+              <w:instrText xml:space="preserve"> PAGEREF _Toc151408969 \h </w:instrText>
             </w:r>
             <w:r>
               <w:rPr>
@@ -698,7 +703,7 @@
                 <w:noProof/>
                 <w:webHidden/>
               </w:rPr>
-              <w:t>2</w:t>
+              <w:t>3</w:t>
             </w:r>
             <w:r>
               <w:rPr>
@@ -711,18 +716,19 @@
         </w:p>
         <w:p>
           <w:pPr>
-            <w:pStyle w:val="TOC1"/>
+            <w:pStyle w:val="Mucluc1"/>
             <w:tabs>
               <w:tab w:val="right" w:leader="dot" w:pos="9350"/>
             </w:tabs>
             <w:rPr>
               <w:noProof/>
+              <w:lang w:val="vi-VN" w:eastAsia="vi-VN"/>
             </w:rPr>
           </w:pPr>
-          <w:hyperlink w:anchor="_Toc151398423" w:history="1">
-            <w:r>
-              <w:rPr>
-                <w:rStyle w:val="Hyperlink"/>
+          <w:hyperlink w:anchor="_Toc151408970" w:history="1">
+            <w:r>
+              <w:rPr>
+                <w:rStyle w:val="Siuktni"/>
                 <w:rFonts w:ascii="Times New Roman" w:hAnsi="Times New Roman" w:cs="Times New Roman"/>
                 <w:b/>
                 <w:bCs/>
@@ -749,7 +755,7 @@
                 <w:noProof/>
                 <w:webHidden/>
               </w:rPr>
-              <w:instrText xml:space="preserve"> PAGEREF _Toc151398423 \h </w:instrText>
+              <w:instrText xml:space="preserve"> PAGEREF _Toc151408970 \h </w:instrText>
             </w:r>
             <w:r>
               <w:rPr>
@@ -769,7 +775,7 @@
                 <w:noProof/>
                 <w:webHidden/>
               </w:rPr>
-              <w:t>3</w:t>
+              <w:t>5</w:t>
             </w:r>
             <w:r>
               <w:rPr>
@@ -782,24 +788,25 @@
         </w:p>
         <w:p>
           <w:pPr>
-            <w:pStyle w:val="TOC1"/>
+            <w:pStyle w:val="Mucluc2"/>
             <w:tabs>
               <w:tab w:val="right" w:leader="dot" w:pos="9350"/>
             </w:tabs>
             <w:rPr>
               <w:noProof/>
+              <w:lang w:val="vi-VN" w:eastAsia="vi-VN"/>
             </w:rPr>
           </w:pPr>
-          <w:hyperlink w:anchor="_Toc151398424" w:history="1">
-            <w:r>
-              <w:rPr>
-                <w:rStyle w:val="Hyperlink"/>
+          <w:hyperlink w:anchor="_Toc151408971" w:history="1">
+            <w:r>
+              <w:rPr>
+                <w:rStyle w:val="Siuktni"/>
                 <w:rFonts w:ascii="Times New Roman" w:hAnsi="Times New Roman" w:cs="Times New Roman"/>
                 <w:b/>
                 <w:bCs/>
                 <w:noProof/>
               </w:rPr>
-              <w:t>V. Cài đặt môi trường</w:t>
+              <w:t>IV.1 19120465 – Trần Vũ Việt Cường</w:t>
             </w:r>
             <w:r>
               <w:rPr>
@@ -820,7 +827,7 @@
                 <w:noProof/>
                 <w:webHidden/>
               </w:rPr>
-              <w:instrText xml:space="preserve"> PAGEREF _Toc151398424 \h </w:instrText>
+              <w:instrText xml:space="preserve"> PAGEREF _Toc151408971 \h </w:instrText>
             </w:r>
             <w:r>
               <w:rPr>
@@ -840,7 +847,7 @@
                 <w:noProof/>
                 <w:webHidden/>
               </w:rPr>
-              <w:t>4</w:t>
+              <w:t>5</w:t>
             </w:r>
             <w:r>
               <w:rPr>
@@ -853,24 +860,25 @@
         </w:p>
         <w:p>
           <w:pPr>
-            <w:pStyle w:val="TOC2"/>
+            <w:pStyle w:val="Mucluc2"/>
             <w:tabs>
               <w:tab w:val="right" w:leader="dot" w:pos="9350"/>
             </w:tabs>
             <w:rPr>
               <w:noProof/>
+              <w:lang w:val="vi-VN" w:eastAsia="vi-VN"/>
             </w:rPr>
           </w:pPr>
-          <w:hyperlink w:anchor="_Toc151398425" w:history="1">
-            <w:r>
-              <w:rPr>
-                <w:rStyle w:val="Hyperlink"/>
+          <w:hyperlink w:anchor="_Toc151408972" w:history="1">
+            <w:r>
+              <w:rPr>
+                <w:rStyle w:val="Siuktni"/>
                 <w:rFonts w:ascii="Times New Roman" w:hAnsi="Times New Roman" w:cs="Times New Roman"/>
                 <w:b/>
                 <w:bCs/>
                 <w:noProof/>
               </w:rPr>
-              <w:t>V.1 Database</w:t>
+              <w:t>IV.2 18120608 – Cao Minh Trí</w:t>
             </w:r>
             <w:r>
               <w:rPr>
@@ -891,7 +899,7 @@
                 <w:noProof/>
                 <w:webHidden/>
               </w:rPr>
-              <w:instrText xml:space="preserve"> PAGEREF _Toc151398425 \h </w:instrText>
+              <w:instrText xml:space="preserve"> PAGEREF _Toc151408972 \h </w:instrText>
             </w:r>
             <w:r>
               <w:rPr>
@@ -911,7 +919,7 @@
                 <w:noProof/>
                 <w:webHidden/>
               </w:rPr>
-              <w:t>4</w:t>
+              <w:t>5</w:t>
             </w:r>
             <w:r>
               <w:rPr>
@@ -924,18 +932,235 @@
         </w:p>
         <w:p>
           <w:pPr>
-            <w:pStyle w:val="TOC3"/>
+            <w:pStyle w:val="Mucluc2"/>
             <w:tabs>
               <w:tab w:val="right" w:leader="dot" w:pos="9350"/>
             </w:tabs>
             <w:rPr>
               <w:noProof/>
+              <w:lang w:val="vi-VN" w:eastAsia="vi-VN"/>
             </w:rPr>
           </w:pPr>
-          <w:hyperlink w:anchor="_Toc151398426" w:history="1">
-            <w:r>
-              <w:rPr>
-                <w:rStyle w:val="Hyperlink"/>
+          <w:hyperlink w:anchor="_Toc151408973" w:history="1">
+            <w:r>
+              <w:rPr>
+                <w:rStyle w:val="Siuktni"/>
+                <w:rFonts w:ascii="Times New Roman" w:hAnsi="Times New Roman" w:cs="Times New Roman"/>
+                <w:b/>
+                <w:bCs/>
+                <w:noProof/>
+              </w:rPr>
+              <w:t>IV.3 Tổng hợp</w:t>
+            </w:r>
+            <w:r>
+              <w:rPr>
+                <w:noProof/>
+                <w:webHidden/>
+              </w:rPr>
+              <w:tab/>
+            </w:r>
+            <w:r>
+              <w:rPr>
+                <w:noProof/>
+                <w:webHidden/>
+              </w:rPr>
+              <w:fldChar w:fldCharType="begin"/>
+            </w:r>
+            <w:r>
+              <w:rPr>
+                <w:noProof/>
+                <w:webHidden/>
+              </w:rPr>
+              <w:instrText xml:space="preserve"> PAGEREF _Toc151408973 \h </w:instrText>
+            </w:r>
+            <w:r>
+              <w:rPr>
+                <w:noProof/>
+                <w:webHidden/>
+              </w:rPr>
+            </w:r>
+            <w:r>
+              <w:rPr>
+                <w:noProof/>
+                <w:webHidden/>
+              </w:rPr>
+              <w:fldChar w:fldCharType="separate"/>
+            </w:r>
+            <w:r>
+              <w:rPr>
+                <w:noProof/>
+                <w:webHidden/>
+              </w:rPr>
+              <w:t>5</w:t>
+            </w:r>
+            <w:r>
+              <w:rPr>
+                <w:noProof/>
+                <w:webHidden/>
+              </w:rPr>
+              <w:fldChar w:fldCharType="end"/>
+            </w:r>
+          </w:hyperlink>
+        </w:p>
+        <w:p>
+          <w:pPr>
+            <w:pStyle w:val="Mucluc1"/>
+            <w:tabs>
+              <w:tab w:val="right" w:leader="dot" w:pos="9350"/>
+            </w:tabs>
+            <w:rPr>
+              <w:noProof/>
+              <w:lang w:val="vi-VN" w:eastAsia="vi-VN"/>
+            </w:rPr>
+          </w:pPr>
+          <w:hyperlink w:anchor="_Toc151408974" w:history="1">
+            <w:r>
+              <w:rPr>
+                <w:rStyle w:val="Siuktni"/>
+                <w:rFonts w:ascii="Times New Roman" w:hAnsi="Times New Roman" w:cs="Times New Roman"/>
+                <w:b/>
+                <w:bCs/>
+                <w:noProof/>
+              </w:rPr>
+              <w:t>V. Cài đặt môi trường</w:t>
+            </w:r>
+            <w:r>
+              <w:rPr>
+                <w:noProof/>
+                <w:webHidden/>
+              </w:rPr>
+              <w:tab/>
+            </w:r>
+            <w:r>
+              <w:rPr>
+                <w:noProof/>
+                <w:webHidden/>
+              </w:rPr>
+              <w:fldChar w:fldCharType="begin"/>
+            </w:r>
+            <w:r>
+              <w:rPr>
+                <w:noProof/>
+                <w:webHidden/>
+              </w:rPr>
+              <w:instrText xml:space="preserve"> PAGEREF _Toc151408974 \h </w:instrText>
+            </w:r>
+            <w:r>
+              <w:rPr>
+                <w:noProof/>
+                <w:webHidden/>
+              </w:rPr>
+            </w:r>
+            <w:r>
+              <w:rPr>
+                <w:noProof/>
+                <w:webHidden/>
+              </w:rPr>
+              <w:fldChar w:fldCharType="separate"/>
+            </w:r>
+            <w:r>
+              <w:rPr>
+                <w:noProof/>
+                <w:webHidden/>
+              </w:rPr>
+              <w:t>6</w:t>
+            </w:r>
+            <w:r>
+              <w:rPr>
+                <w:noProof/>
+                <w:webHidden/>
+              </w:rPr>
+              <w:fldChar w:fldCharType="end"/>
+            </w:r>
+          </w:hyperlink>
+        </w:p>
+        <w:p>
+          <w:pPr>
+            <w:pStyle w:val="Mucluc2"/>
+            <w:tabs>
+              <w:tab w:val="right" w:leader="dot" w:pos="9350"/>
+            </w:tabs>
+            <w:rPr>
+              <w:noProof/>
+              <w:lang w:val="vi-VN" w:eastAsia="vi-VN"/>
+            </w:rPr>
+          </w:pPr>
+          <w:hyperlink w:anchor="_Toc151408975" w:history="1">
+            <w:r>
+              <w:rPr>
+                <w:rStyle w:val="Siuktni"/>
+                <w:rFonts w:ascii="Times New Roman" w:hAnsi="Times New Roman" w:cs="Times New Roman"/>
+                <w:b/>
+                <w:bCs/>
+                <w:noProof/>
+              </w:rPr>
+              <w:t>V.1 Database</w:t>
+            </w:r>
+            <w:r>
+              <w:rPr>
+                <w:noProof/>
+                <w:webHidden/>
+              </w:rPr>
+              <w:tab/>
+            </w:r>
+            <w:r>
+              <w:rPr>
+                <w:noProof/>
+                <w:webHidden/>
+              </w:rPr>
+              <w:fldChar w:fldCharType="begin"/>
+            </w:r>
+            <w:r>
+              <w:rPr>
+                <w:noProof/>
+                <w:webHidden/>
+              </w:rPr>
+              <w:instrText xml:space="preserve"> PAGEREF _Toc151408975 \h </w:instrText>
+            </w:r>
+            <w:r>
+              <w:rPr>
+                <w:noProof/>
+                <w:webHidden/>
+              </w:rPr>
+            </w:r>
+            <w:r>
+              <w:rPr>
+                <w:noProof/>
+                <w:webHidden/>
+              </w:rPr>
+              <w:fldChar w:fldCharType="separate"/>
+            </w:r>
+            <w:r>
+              <w:rPr>
+                <w:noProof/>
+                <w:webHidden/>
+              </w:rPr>
+              <w:t>6</w:t>
+            </w:r>
+            <w:r>
+              <w:rPr>
+                <w:noProof/>
+                <w:webHidden/>
+              </w:rPr>
+              <w:fldChar w:fldCharType="end"/>
+            </w:r>
+          </w:hyperlink>
+        </w:p>
+        <w:p>
+          <w:pPr>
+            <w:pStyle w:val="Mucluc3"/>
+            <w:tabs>
+              <w:tab w:val="right" w:leader="dot" w:pos="9350"/>
+            </w:tabs>
+            <w:rPr>
+              <w:noProof/>
+              <w:lang w:val="vi-VN" w:eastAsia="vi-VN"/>
+            </w:rPr>
+          </w:pPr>
+          <w:hyperlink w:anchor="_Toc151408976" w:history="1">
+            <w:r>
+              <w:rPr>
+                <w:rStyle w:val="Siuktni"/>
                 <w:rFonts w:ascii="Times New Roman" w:hAnsi="Times New Roman" w:cs="Times New Roman"/>
                 <w:b/>
                 <w:bCs/>
@@ -964,7 +1189,7 @@
                 <w:noProof/>
                 <w:webHidden/>
               </w:rPr>
-              <w:instrText xml:space="preserve"> PAGEREF _Toc151398426 \h </w:instrText>
+              <w:instrText xml:space="preserve"> PAGEREF _Toc151408976 \h </w:instrText>
             </w:r>
             <w:r>
               <w:rPr>
@@ -984,7 +1209,7 @@
                 <w:noProof/>
                 <w:webHidden/>
               </w:rPr>
-              <w:t>4</w:t>
+              <w:t>6</w:t>
             </w:r>
             <w:r>
               <w:rPr>
@@ -997,18 +1222,19 @@
         </w:p>
         <w:p>
           <w:pPr>
-            <w:pStyle w:val="TOC3"/>
+            <w:pStyle w:val="Mucluc3"/>
             <w:tabs>
               <w:tab w:val="right" w:leader="dot" w:pos="9350"/>
             </w:tabs>
             <w:rPr>
               <w:noProof/>
+              <w:lang w:val="vi-VN" w:eastAsia="vi-VN"/>
             </w:rPr>
           </w:pPr>
-          <w:hyperlink w:anchor="_Toc151398427" w:history="1">
-            <w:r>
-              <w:rPr>
-                <w:rStyle w:val="Hyperlink"/>
+          <w:hyperlink w:anchor="_Toc151408977" w:history="1">
+            <w:r>
+              <w:rPr>
+                <w:rStyle w:val="Siuktni"/>
                 <w:rFonts w:ascii="Times New Roman" w:hAnsi="Times New Roman" w:cs="Times New Roman"/>
                 <w:b/>
                 <w:bCs/>
@@ -1037,7 +1263,7 @@
                 <w:noProof/>
                 <w:webHidden/>
               </w:rPr>
-              <w:instrText xml:space="preserve"> PAGEREF _Toc151398427 \h </w:instrText>
+              <w:instrText xml:space="preserve"> PAGEREF _Toc151408977 \h </w:instrText>
             </w:r>
             <w:r>
               <w:rPr>
@@ -1057,7 +1283,7 @@
                 <w:noProof/>
                 <w:webHidden/>
               </w:rPr>
-              <w:t>4</w:t>
+              <w:t>6</w:t>
             </w:r>
             <w:r>
               <w:rPr>
@@ -1070,18 +1296,19 @@
         </w:p>
         <w:p>
           <w:pPr>
-            <w:pStyle w:val="TOC2"/>
+            <w:pStyle w:val="Mucluc2"/>
             <w:tabs>
               <w:tab w:val="right" w:leader="dot" w:pos="9350"/>
             </w:tabs>
             <w:rPr>
               <w:noProof/>
+              <w:lang w:val="vi-VN" w:eastAsia="vi-VN"/>
             </w:rPr>
           </w:pPr>
-          <w:hyperlink w:anchor="_Toc151398428" w:history="1">
-            <w:r>
-              <w:rPr>
-                <w:rStyle w:val="Hyperlink"/>
+          <w:hyperlink w:anchor="_Toc151408978" w:history="1">
+            <w:r>
+              <w:rPr>
+                <w:rStyle w:val="Siuktni"/>
                 <w:rFonts w:ascii="Times New Roman" w:hAnsi="Times New Roman" w:cs="Times New Roman"/>
                 <w:b/>
                 <w:bCs/>
@@ -1108,7 +1335,7 @@
                 <w:noProof/>
                 <w:webHidden/>
               </w:rPr>
-              <w:instrText xml:space="preserve"> PAGEREF _Toc151398428 \h </w:instrText>
+              <w:instrText xml:space="preserve"> PAGEREF _Toc151408978 \h </w:instrText>
             </w:r>
             <w:r>
               <w:rPr>
@@ -1128,7 +1355,7 @@
                 <w:noProof/>
                 <w:webHidden/>
               </w:rPr>
-              <w:t>4</w:t>
+              <w:t>6</w:t>
             </w:r>
             <w:r>
               <w:rPr>
@@ -1141,18 +1368,19 @@
         </w:p>
         <w:p>
           <w:pPr>
-            <w:pStyle w:val="TOC2"/>
+            <w:pStyle w:val="Mucluc2"/>
             <w:tabs>
               <w:tab w:val="right" w:leader="dot" w:pos="9350"/>
             </w:tabs>
             <w:rPr>
               <w:noProof/>
+              <w:lang w:val="vi-VN" w:eastAsia="vi-VN"/>
             </w:rPr>
           </w:pPr>
-          <w:hyperlink w:anchor="_Toc151398429" w:history="1">
-            <w:r>
-              <w:rPr>
-                <w:rStyle w:val="Hyperlink"/>
+          <w:hyperlink w:anchor="_Toc151408979" w:history="1">
+            <w:r>
+              <w:rPr>
+                <w:rStyle w:val="Siuktni"/>
                 <w:rFonts w:ascii="Times New Roman" w:hAnsi="Times New Roman" w:cs="Times New Roman"/>
                 <w:b/>
                 <w:bCs/>
@@ -1179,7 +1407,7 @@
                 <w:noProof/>
                 <w:webHidden/>
               </w:rPr>
-              <w:instrText xml:space="preserve"> PAGEREF _Toc151398429 \h </w:instrText>
+              <w:instrText xml:space="preserve"> PAGEREF _Toc151408979 \h </w:instrText>
             </w:r>
             <w:r>
               <w:rPr>
@@ -1199,7 +1427,7 @@
                 <w:noProof/>
                 <w:webHidden/>
               </w:rPr>
-              <w:t>4</w:t>
+              <w:t>6</w:t>
             </w:r>
             <w:r>
               <w:rPr>
@@ -1416,7 +1644,7 @@
     </w:p>
     <w:p>
       <w:pPr>
-        <w:pStyle w:val="Heading1"/>
+        <w:pStyle w:val="u1"/>
         <w:rPr>
           <w:rFonts w:ascii="Times New Roman" w:hAnsi="Times New Roman" w:cs="Times New Roman"/>
           <w:b/>
@@ -1425,7 +1653,7 @@
           <w:szCs w:val="26"/>
         </w:rPr>
       </w:pPr>
-      <w:bookmarkStart w:id="0" w:name="_Toc151398420"/>
+      <w:bookmarkStart w:id="0" w:name="_Toc151408967"/>
       <w:r>
         <w:rPr>
           <w:rFonts w:ascii="Times New Roman" w:hAnsi="Times New Roman" w:cs="Times New Roman"/>
@@ -1458,7 +1686,7 @@
     </w:p>
     <w:p>
       <w:pPr>
-        <w:pStyle w:val="ListParagraph"/>
+        <w:pStyle w:val="oancuaDanhsach"/>
         <w:numPr>
           <w:ilvl w:val="0"/>
           <w:numId w:val="3"/>
@@ -1480,7 +1708,7 @@
     </w:p>
     <w:p>
       <w:pPr>
-        <w:pStyle w:val="ListParagraph"/>
+        <w:pStyle w:val="oancuaDanhsach"/>
         <w:numPr>
           <w:ilvl w:val="0"/>
           <w:numId w:val="3"/>
@@ -1502,7 +1730,7 @@
     </w:p>
     <w:p>
       <w:pPr>
-        <w:pStyle w:val="Heading1"/>
+        <w:pStyle w:val="u1"/>
         <w:rPr>
           <w:rFonts w:ascii="Times New Roman" w:hAnsi="Times New Roman" w:cs="Times New Roman"/>
           <w:b/>
@@ -1511,7 +1739,7 @@
           <w:szCs w:val="26"/>
         </w:rPr>
       </w:pPr>
-      <w:bookmarkStart w:id="1" w:name="_Toc151398421"/>
+      <w:bookmarkStart w:id="1" w:name="_Toc151408968"/>
       <w:r>
         <w:rPr>
           <w:rFonts w:ascii="Times New Roman" w:hAnsi="Times New Roman" w:cs="Times New Roman"/>
@@ -1543,7 +1771,7 @@
     </w:p>
     <w:p>
       <w:pPr>
-        <w:pStyle w:val="ListParagraph"/>
+        <w:pStyle w:val="oancuaDanhsach"/>
         <w:numPr>
           <w:ilvl w:val="0"/>
           <w:numId w:val="4"/>
@@ -1565,7 +1793,7 @@
     </w:p>
     <w:p>
       <w:pPr>
-        <w:pStyle w:val="ListParagraph"/>
+        <w:pStyle w:val="oancuaDanhsach"/>
         <w:numPr>
           <w:ilvl w:val="0"/>
           <w:numId w:val="4"/>
@@ -1587,7 +1815,7 @@
     </w:p>
     <w:p>
       <w:pPr>
-        <w:pStyle w:val="ListParagraph"/>
+        <w:pStyle w:val="oancuaDanhsach"/>
         <w:numPr>
           <w:ilvl w:val="1"/>
           <w:numId w:val="4"/>
@@ -1619,7 +1847,7 @@
     </w:p>
     <w:p>
       <w:pPr>
-        <w:pStyle w:val="ListParagraph"/>
+        <w:pStyle w:val="oancuaDanhsach"/>
         <w:numPr>
           <w:ilvl w:val="1"/>
           <w:numId w:val="4"/>
@@ -1651,7 +1879,7 @@
     </w:p>
     <w:p>
       <w:pPr>
-        <w:pStyle w:val="ListParagraph"/>
+        <w:pStyle w:val="oancuaDanhsach"/>
         <w:numPr>
           <w:ilvl w:val="1"/>
           <w:numId w:val="4"/>
@@ -1683,7 +1911,7 @@
     </w:p>
     <w:p>
       <w:pPr>
-        <w:pStyle w:val="Heading1"/>
+        <w:pStyle w:val="u1"/>
         <w:rPr>
           <w:rFonts w:ascii="Times New Roman" w:hAnsi="Times New Roman" w:cs="Times New Roman"/>
           <w:b/>
@@ -1692,7 +1920,7 @@
           <w:szCs w:val="26"/>
         </w:rPr>
       </w:pPr>
-      <w:bookmarkStart w:id="2" w:name="_Toc151398422"/>
+      <w:bookmarkStart w:id="2" w:name="_Toc151408969"/>
       <w:r>
         <w:rPr>
           <w:rFonts w:ascii="Times New Roman" w:hAnsi="Times New Roman" w:cs="Times New Roman"/>
@@ -3767,18 +3995,7 @@
                 <w:szCs w:val="24"/>
                 <w14:ligatures w14:val="none"/>
               </w:rPr>
-              <w:t xml:space="preserve">Self-evaluate </w:t>
-            </w:r>
-            <w:r>
-              <w:rPr>
-                <w:rFonts w:ascii="Calibri" w:eastAsia="Times New Roman" w:hAnsi="Calibri" w:cs="Calibri"/>
-                <w:color w:val="000000"/>
-                <w:kern w:val="0"/>
-                <w:sz w:val="24"/>
-                <w:szCs w:val="24"/>
-                <w14:ligatures w14:val="none"/>
-              </w:rPr>
-              <w:t>document.</w:t>
+              <w:t>Self-evaluate document.</w:t>
             </w:r>
           </w:p>
           <w:p>
@@ -3824,18 +4041,7 @@
                 <w:szCs w:val="24"/>
                 <w14:ligatures w14:val="none"/>
               </w:rPr>
-              <w:t xml:space="preserve">Feature description document, git commit history of members, public host </w:t>
-            </w:r>
-            <w:r>
-              <w:rPr>
-                <w:rFonts w:ascii="Calibri" w:eastAsia="Times New Roman" w:hAnsi="Calibri" w:cs="Calibri"/>
-                <w:color w:val="000000"/>
-                <w:kern w:val="0"/>
-                <w:sz w:val="24"/>
-                <w:szCs w:val="24"/>
-                <w14:ligatures w14:val="none"/>
-              </w:rPr>
-              <w:t>information.</w:t>
+              <w:t>Feature description document, git commit history of members, public host information.</w:t>
             </w:r>
           </w:p>
           <w:p>
@@ -4188,7 +4394,7 @@
     </w:p>
     <w:p>
       <w:pPr>
-        <w:pStyle w:val="Heading1"/>
+        <w:pStyle w:val="u1"/>
         <w:rPr>
           <w:rFonts w:ascii="Times New Roman" w:hAnsi="Times New Roman" w:cs="Times New Roman"/>
           <w:b/>
@@ -4197,7 +4403,7 @@
           <w:szCs w:val="26"/>
         </w:rPr>
       </w:pPr>
-      <w:bookmarkStart w:id="3" w:name="_Toc151398423"/>
+      <w:bookmarkStart w:id="3" w:name="_Toc151408970"/>
       <w:r>
         <w:rPr>
           <w:rFonts w:ascii="Times New Roman" w:hAnsi="Times New Roman" w:cs="Times New Roman"/>
@@ -4212,16 +4418,251 @@
     </w:p>
     <w:p>
       <w:pPr>
+        <w:pStyle w:val="u2"/>
+        <w:rPr>
+          <w:rFonts w:ascii="Times New Roman" w:hAnsi="Times New Roman" w:cs="Times New Roman"/>
+          <w:b/>
+          <w:bCs/>
+        </w:rPr>
+      </w:pPr>
+      <w:bookmarkStart w:id="4" w:name="_Toc151408971"/>
+      <w:r>
+        <w:rPr>
+          <w:rFonts w:ascii="Times New Roman" w:hAnsi="Times New Roman" w:cs="Times New Roman"/>
+          <w:b/>
+          <w:bCs/>
+        </w:rPr>
+        <w:t>IV.1 19120465 – Trần Vũ Việt Cường</w:t>
+      </w:r>
+      <w:bookmarkEnd w:id="4"/>
+    </w:p>
+    <w:p>
+      <w:pPr>
         <w:rPr>
           <w:rFonts w:ascii="Times New Roman" w:hAnsi="Times New Roman" w:cs="Times New Roman"/>
           <w:sz w:val="26"/>
           <w:szCs w:val="26"/>
         </w:rPr>
       </w:pPr>
-    </w:p>
-    <w:p>
-      <w:pPr>
-        <w:pStyle w:val="Heading1"/>
+      <w:r>
+        <w:rPr>
+          <w:rFonts w:ascii="Times New Roman" w:hAnsi="Times New Roman" w:cs="Times New Roman"/>
+          <w:noProof/>
+          <w:sz w:val="26"/>
+          <w:szCs w:val="26"/>
+        </w:rPr>
+        <w:drawing>
+          <wp:inline distT="0" distB="0" distL="0" distR="0" wp14:anchorId="25242CF8" wp14:editId="04A25482">
+            <wp:extent cx="5943600" cy="1752600"/>
+            <wp:effectExtent l="0" t="0" r="0" b="0"/>
+            <wp:docPr id="1365355899" name="Hình ảnh 1" descr="Ảnh có chứa văn bản, ảnh chụp màn hình, màn hình, phần mềm&#10;&#10;Mô tả được tạo tự động"/>
+            <wp:cNvGraphicFramePr>
+              <a:graphicFrameLocks xmlns:a="http://schemas.openxmlformats.org/drawingml/2006/main" noChangeAspect="1"/>
+            </wp:cNvGraphicFramePr>
+            <a:graphic xmlns:a="http://schemas.openxmlformats.org/drawingml/2006/main">
+              <a:graphicData uri="http://schemas.openxmlformats.org/drawingml/2006/picture">
+                <pic:pic xmlns:pic="http://schemas.openxmlformats.org/drawingml/2006/picture">
+                  <pic:nvPicPr>
+                    <pic:cNvPr id="1365355899" name="Hình ảnh 1" descr="Ảnh có chứa văn bản, ảnh chụp màn hình, màn hình, phần mềm&#10;&#10;Mô tả được tạo tự động"/>
+                    <pic:cNvPicPr/>
+                  </pic:nvPicPr>
+                  <pic:blipFill>
+                    <a:blip r:embed="rId7"/>
+                    <a:stretch>
+                      <a:fillRect/>
+                    </a:stretch>
+                  </pic:blipFill>
+                  <pic:spPr>
+                    <a:xfrm>
+                      <a:off x="0" y="0"/>
+                      <a:ext cx="5943600" cy="1752600"/>
+                    </a:xfrm>
+                    <a:prstGeom prst="rect">
+                      <a:avLst/>
+                    </a:prstGeom>
+                  </pic:spPr>
+                </pic:pic>
+              </a:graphicData>
+            </a:graphic>
+          </wp:inline>
+        </w:drawing>
+      </w:r>
+    </w:p>
+    <w:p>
+      <w:pPr>
+        <w:pStyle w:val="u2"/>
+        <w:rPr>
+          <w:rFonts w:ascii="Times New Roman" w:hAnsi="Times New Roman" w:cs="Times New Roman"/>
+          <w:b/>
+          <w:bCs/>
+        </w:rPr>
+      </w:pPr>
+      <w:bookmarkStart w:id="5" w:name="_Toc151408972"/>
+      <w:r>
+        <w:rPr>
+          <w:rFonts w:ascii="Times New Roman" w:hAnsi="Times New Roman" w:cs="Times New Roman"/>
+          <w:b/>
+          <w:bCs/>
+        </w:rPr>
+        <w:lastRenderedPageBreak/>
+        <w:t>IV.2 18120608 – Cao Minh Trí</w:t>
+      </w:r>
+      <w:bookmarkEnd w:id="5"/>
+    </w:p>
+    <w:p>
+      <w:pPr>
+        <w:rPr>
+          <w:rFonts w:ascii="Times New Roman" w:hAnsi="Times New Roman" w:cs="Times New Roman"/>
+          <w:sz w:val="26"/>
+          <w:szCs w:val="26"/>
+        </w:rPr>
+      </w:pPr>
+      <w:r>
+        <w:rPr>
+          <w:rFonts w:ascii="Times New Roman" w:hAnsi="Times New Roman" w:cs="Times New Roman"/>
+          <w:noProof/>
+          <w:sz w:val="26"/>
+          <w:szCs w:val="26"/>
+        </w:rPr>
+        <w:drawing>
+          <wp:inline distT="0" distB="0" distL="0" distR="0" wp14:anchorId="1DD9CAD5" wp14:editId="4D2C7926">
+            <wp:extent cx="5943600" cy="831215"/>
+            <wp:effectExtent l="0" t="0" r="0" b="6985"/>
+            <wp:docPr id="700921706" name="Hình ảnh 1" descr="Ảnh có chứa văn bản, ảnh chụp màn hình, Phông chữ&#10;&#10;Mô tả được tạo tự động"/>
+            <wp:cNvGraphicFramePr>
+              <a:graphicFrameLocks xmlns:a="http://schemas.openxmlformats.org/drawingml/2006/main" noChangeAspect="1"/>
+            </wp:cNvGraphicFramePr>
+            <a:graphic xmlns:a="http://schemas.openxmlformats.org/drawingml/2006/main">
+              <a:graphicData uri="http://schemas.openxmlformats.org/drawingml/2006/picture">
+                <pic:pic xmlns:pic="http://schemas.openxmlformats.org/drawingml/2006/picture">
+                  <pic:nvPicPr>
+                    <pic:cNvPr id="700921706" name="Hình ảnh 1" descr="Ảnh có chứa văn bản, ảnh chụp màn hình, Phông chữ&#10;&#10;Mô tả được tạo tự động"/>
+                    <pic:cNvPicPr/>
+                  </pic:nvPicPr>
+                  <pic:blipFill>
+                    <a:blip r:embed="rId8"/>
+                    <a:stretch>
+                      <a:fillRect/>
+                    </a:stretch>
+                  </pic:blipFill>
+                  <pic:spPr>
+                    <a:xfrm>
+                      <a:off x="0" y="0"/>
+                      <a:ext cx="5943600" cy="831215"/>
+                    </a:xfrm>
+                    <a:prstGeom prst="rect">
+                      <a:avLst/>
+                    </a:prstGeom>
+                  </pic:spPr>
+                </pic:pic>
+              </a:graphicData>
+            </a:graphic>
+          </wp:inline>
+        </w:drawing>
+      </w:r>
+    </w:p>
+    <w:p>
+      <w:pPr>
+        <w:pStyle w:val="u2"/>
+        <w:rPr>
+          <w:rFonts w:ascii="Times New Roman" w:hAnsi="Times New Roman" w:cs="Times New Roman"/>
+          <w:b/>
+          <w:bCs/>
+        </w:rPr>
+      </w:pPr>
+      <w:bookmarkStart w:id="6" w:name="_Toc151408973"/>
+      <w:r>
+        <w:rPr>
+          <w:rFonts w:ascii="Times New Roman" w:hAnsi="Times New Roman" w:cs="Times New Roman"/>
+          <w:b/>
+          <w:bCs/>
+        </w:rPr>
+        <w:t>IV.3 Tổng hợp</w:t>
+      </w:r>
+      <w:bookmarkEnd w:id="6"/>
+    </w:p>
+    <w:p>
+      <w:r>
+        <w:rPr>
+          <w:noProof/>
+        </w:rPr>
+        <w:drawing>
+          <wp:inline distT="0" distB="0" distL="0" distR="0" wp14:anchorId="53900E5C" wp14:editId="6EA4738C">
+            <wp:extent cx="5943600" cy="3357880"/>
+            <wp:effectExtent l="0" t="0" r="0" b="0"/>
+            <wp:docPr id="958501237" name="Hình ảnh 1" descr="Ảnh có chứa văn bản, ảnh chụp màn hình, số&#10;&#10;Mô tả được tạo tự động"/>
+            <wp:cNvGraphicFramePr>
+              <a:graphicFrameLocks xmlns:a="http://schemas.openxmlformats.org/drawingml/2006/main" noChangeAspect="1"/>
+            </wp:cNvGraphicFramePr>
+            <a:graphic xmlns:a="http://schemas.openxmlformats.org/drawingml/2006/main">
+              <a:graphicData uri="http://schemas.openxmlformats.org/drawingml/2006/picture">
+                <pic:pic xmlns:pic="http://schemas.openxmlformats.org/drawingml/2006/picture">
+                  <pic:nvPicPr>
+                    <pic:cNvPr id="958501237" name="Hình ảnh 1" descr="Ảnh có chứa văn bản, ảnh chụp màn hình, số&#10;&#10;Mô tả được tạo tự động"/>
+                    <pic:cNvPicPr/>
+                  </pic:nvPicPr>
+                  <pic:blipFill>
+                    <a:blip r:embed="rId9"/>
+                    <a:stretch>
+                      <a:fillRect/>
+                    </a:stretch>
+                  </pic:blipFill>
+                  <pic:spPr>
+                    <a:xfrm>
+                      <a:off x="0" y="0"/>
+                      <a:ext cx="5943600" cy="3357880"/>
+                    </a:xfrm>
+                    <a:prstGeom prst="rect">
+                      <a:avLst/>
+                    </a:prstGeom>
+                  </pic:spPr>
+                </pic:pic>
+              </a:graphicData>
+            </a:graphic>
+          </wp:inline>
+        </w:drawing>
+      </w:r>
+    </w:p>
+    <w:p>
+      <w:pPr>
+        <w:spacing w:after="0"/>
+        <w:rPr>
+          <w:rFonts w:ascii="Times New Roman" w:hAnsi="Times New Roman" w:cs="Times New Roman"/>
+          <w:sz w:val="24"/>
+          <w:szCs w:val="24"/>
+        </w:rPr>
+      </w:pPr>
+      <w:r>
+        <w:rPr>
+          <w:rFonts w:ascii="Times New Roman" w:hAnsi="Times New Roman" w:cs="Times New Roman"/>
+          <w:sz w:val="24"/>
+          <w:szCs w:val="24"/>
+        </w:rPr>
+        <w:t>Cách làm việc của nhóm như sau:</w:t>
+      </w:r>
+      <w:r>
+        <w:rPr>
+          <w:rFonts w:ascii="Times New Roman" w:hAnsi="Times New Roman" w:cs="Times New Roman"/>
+          <w:sz w:val="24"/>
+          <w:szCs w:val="24"/>
+        </w:rPr>
+        <w:br/>
+        <w:t>1. Chia 2 nhánh cho mỗi người làm việc rõ ràng.</w:t>
+      </w:r>
+    </w:p>
+    <w:p>
+      <w:r>
+        <w:rPr>
+          <w:rFonts w:ascii="Times New Roman" w:hAnsi="Times New Roman" w:cs="Times New Roman"/>
+          <w:sz w:val="24"/>
+          <w:szCs w:val="24"/>
+        </w:rPr>
+        <w:t>2. Riêng việc kết hợp API giữa FE và BE, nhánh FE sẽ sử dụng lệnh rebase để đưa nhánh BE vào để tiến hành tích hợp. Do đó, các công việc và các nhánh vẫn được phát triển độc lập, hạn chế xung đột (chỉ xử lý xung đột nếu có ở lúc rebase, được thực hiện ở local).</w:t>
+      </w:r>
+    </w:p>
+    <w:p>
+      <w:pPr>
+        <w:pStyle w:val="u1"/>
         <w:rPr>
           <w:rFonts w:ascii="Times New Roman" w:hAnsi="Times New Roman" w:cs="Times New Roman"/>
           <w:b/>
@@ -4230,7 +4671,7 @@
           <w:szCs w:val="26"/>
         </w:rPr>
       </w:pPr>
-      <w:bookmarkStart w:id="4" w:name="_Toc151398424"/>
+      <w:bookmarkStart w:id="7" w:name="_Toc151408974"/>
       <w:r>
         <w:rPr>
           <w:rFonts w:ascii="Times New Roman" w:hAnsi="Times New Roman" w:cs="Times New Roman"/>
@@ -4242,18 +4683,18 @@
         <w:lastRenderedPageBreak/>
         <w:t>V. Cài đặt môi trường</w:t>
       </w:r>
-      <w:bookmarkEnd w:id="4"/>
-    </w:p>
-    <w:p>
-      <w:pPr>
-        <w:pStyle w:val="Heading2"/>
+      <w:bookmarkEnd w:id="7"/>
+    </w:p>
+    <w:p>
+      <w:pPr>
+        <w:pStyle w:val="u2"/>
         <w:rPr>
           <w:rFonts w:ascii="Times New Roman" w:hAnsi="Times New Roman" w:cs="Times New Roman"/>
           <w:b/>
           <w:bCs/>
         </w:rPr>
       </w:pPr>
-      <w:bookmarkStart w:id="5" w:name="_Toc151398425"/>
+      <w:bookmarkStart w:id="8" w:name="_Toc151408975"/>
       <w:r>
         <w:rPr>
           <w:rFonts w:ascii="Times New Roman" w:hAnsi="Times New Roman" w:cs="Times New Roman"/>
@@ -4262,11 +4703,11 @@
         </w:rPr>
         <w:t>V.1 Database</w:t>
       </w:r>
-      <w:bookmarkEnd w:id="5"/>
-    </w:p>
-    <w:p>
-      <w:pPr>
-        <w:pStyle w:val="Heading3"/>
+      <w:bookmarkEnd w:id="8"/>
+    </w:p>
+    <w:p>
+      <w:pPr>
+        <w:pStyle w:val="u3"/>
         <w:rPr>
           <w:rFonts w:ascii="Times New Roman" w:hAnsi="Times New Roman" w:cs="Times New Roman"/>
           <w:b/>
@@ -4275,7 +4716,7 @@
           <w:iCs/>
         </w:rPr>
       </w:pPr>
-      <w:bookmarkStart w:id="6" w:name="_Toc151398426"/>
+      <w:bookmarkStart w:id="9" w:name="_Toc151408976"/>
       <w:r>
         <w:rPr>
           <w:rFonts w:ascii="Times New Roman" w:hAnsi="Times New Roman" w:cs="Times New Roman"/>
@@ -4286,7 +4727,7 @@
         </w:rPr>
         <w:t>V.1.1 ERD</w:t>
       </w:r>
-      <w:bookmarkEnd w:id="6"/>
+      <w:bookmarkEnd w:id="9"/>
     </w:p>
     <w:p>
       <w:pPr>
@@ -4315,6 +4756,7 @@
       <w:r>
         <w:rPr>
           <w:rFonts w:ascii="Times New Roman" w:hAnsi="Times New Roman" w:cs="Times New Roman"/>
+          <w:noProof/>
           <w:sz w:val="26"/>
           <w:szCs w:val="26"/>
         </w:rPr>
@@ -4334,7 +4776,7 @@
                     <pic:cNvPicPr/>
                   </pic:nvPicPr>
                   <pic:blipFill>
-                    <a:blip r:embed="rId7"/>
+                    <a:blip r:embed="rId10"/>
                     <a:stretch>
                       <a:fillRect/>
                     </a:stretch>
@@ -4357,7 +4799,7 @@
     </w:p>
     <w:p>
       <w:pPr>
-        <w:pStyle w:val="Heading3"/>
+        <w:pStyle w:val="u3"/>
         <w:rPr>
           <w:rFonts w:ascii="Times New Roman" w:hAnsi="Times New Roman" w:cs="Times New Roman"/>
           <w:b/>
@@ -4366,7 +4808,7 @@
           <w:iCs/>
         </w:rPr>
       </w:pPr>
-      <w:bookmarkStart w:id="7" w:name="_Toc151398427"/>
+      <w:bookmarkStart w:id="10" w:name="_Toc151408977"/>
       <w:r>
         <w:rPr>
           <w:rFonts w:ascii="Times New Roman" w:hAnsi="Times New Roman" w:cs="Times New Roman"/>
@@ -4377,7 +4819,7 @@
         </w:rPr>
         <w:t>V.1.2 Cách khởi tạo</w:t>
       </w:r>
-      <w:bookmarkEnd w:id="7"/>
+      <w:bookmarkEnd w:id="10"/>
     </w:p>
     <w:p>
       <w:pPr>
@@ -4446,14 +4888,14 @@
     </w:p>
     <w:p>
       <w:pPr>
-        <w:pStyle w:val="Heading2"/>
+        <w:pStyle w:val="u2"/>
         <w:rPr>
           <w:rFonts w:ascii="Times New Roman" w:hAnsi="Times New Roman" w:cs="Times New Roman"/>
           <w:b/>
           <w:bCs/>
         </w:rPr>
       </w:pPr>
-      <w:bookmarkStart w:id="8" w:name="_Toc151398428"/>
+      <w:bookmarkStart w:id="11" w:name="_Toc151408978"/>
       <w:r>
         <w:rPr>
           <w:rFonts w:ascii="Times New Roman" w:hAnsi="Times New Roman" w:cs="Times New Roman"/>
@@ -4462,7 +4904,7 @@
         </w:rPr>
         <w:t>V.2 FE</w:t>
       </w:r>
-      <w:bookmarkEnd w:id="8"/>
+      <w:bookmarkEnd w:id="11"/>
     </w:p>
     <w:p>
       <w:pPr>
@@ -4526,7 +4968,7 @@
           <w:sz w:val="24"/>
           <w:szCs w:val="24"/>
         </w:rPr>
-        <w:t xml:space="preserve">B3. Chạy lệnh npm install, phần UI của website sẽ được chạy ở port </w:t>
+        <w:t>B3. Chạy lệnh npm install, phần UI của website sẽ được chạy ở port 5173 (</w:t>
       </w:r>
       <w:r>
         <w:rPr>
@@ -4534,7 +4976,7 @@
           <w:sz w:val="24"/>
           <w:szCs w:val="24"/>
         </w:rPr>
-        <w:t>5173</w:t>
+        <w:t>127.0.0.1</w:t>
       </w:r>
       <w:r>
         <w:rPr>
@@ -4542,19 +4984,19 @@
           <w:sz w:val="24"/>
           <w:szCs w:val="24"/>
         </w:rPr>
-        <w:t xml:space="preserve"> (localhost)</w:t>
-      </w:r>
-    </w:p>
-    <w:p>
-      <w:pPr>
-        <w:pStyle w:val="Heading2"/>
+        <w:t>)</w:t>
+      </w:r>
+    </w:p>
+    <w:p>
+      <w:pPr>
+        <w:pStyle w:val="u2"/>
         <w:rPr>
           <w:rFonts w:ascii="Times New Roman" w:hAnsi="Times New Roman" w:cs="Times New Roman"/>
           <w:b/>
           <w:bCs/>
         </w:rPr>
       </w:pPr>
-      <w:bookmarkStart w:id="9" w:name="_Toc151398429"/>
+      <w:bookmarkStart w:id="12" w:name="_Toc151408979"/>
       <w:r>
         <w:rPr>
           <w:rFonts w:ascii="Times New Roman" w:hAnsi="Times New Roman" w:cs="Times New Roman"/>
@@ -4563,7 +5005,7 @@
         </w:rPr>
         <w:t>V.3 BE</w:t>
       </w:r>
-      <w:bookmarkEnd w:id="9"/>
+      <w:bookmarkEnd w:id="12"/>
     </w:p>
     <w:p>
       <w:pPr>
@@ -4592,115 +5034,47 @@
           <w:sz w:val="24"/>
           <w:szCs w:val="24"/>
         </w:rPr>
-        <w:t>“./Source/</w:t>
-      </w:r>
-      <w:r>
-        <w:rPr>
-          <w:rFonts w:ascii="Times New Roman" w:hAnsi="Times New Roman" w:cs="Times New Roman"/>
-          <w:i/>
-          <w:iCs/>
+        <w:t>“./Source/server”</w:t>
+      </w:r>
+    </w:p>
+    <w:p>
+      <w:pPr>
+        <w:spacing w:after="0"/>
+        <w:rPr>
+          <w:rFonts w:ascii="Times New Roman" w:hAnsi="Times New Roman" w:cs="Times New Roman"/>
           <w:sz w:val="24"/>
           <w:szCs w:val="24"/>
         </w:rPr>
-        <w:t>server</w:t>
-      </w:r>
-      <w:r>
-        <w:rPr>
-          <w:rFonts w:ascii="Times New Roman" w:hAnsi="Times New Roman" w:cs="Times New Roman"/>
-          <w:i/>
-          <w:iCs/>
+      </w:pPr>
+      <w:r>
+        <w:rPr>
+          <w:rFonts w:ascii="Times New Roman" w:hAnsi="Times New Roman" w:cs="Times New Roman"/>
           <w:sz w:val="24"/>
           <w:szCs w:val="24"/>
         </w:rPr>
-        <w:t>”</w:t>
-      </w:r>
-    </w:p>
-    <w:p>
-      <w:pPr>
-        <w:spacing w:after="0"/>
+        <w:t>B2. Chạy lệnh npm install để tải các thư việc, package cần thiết (tất nhiên là máy phải cài đặt NodeJS).</w:t>
+      </w:r>
+    </w:p>
+    <w:p>
+      <w:pPr>
+        <w:rPr>
+          <w:rFonts w:ascii="Times New Roman" w:hAnsi="Times New Roman" w:cs="Times New Roman"/>
+          <w:sz w:val="26"/>
+          <w:szCs w:val="26"/>
+        </w:rPr>
+      </w:pPr>
+      <w:r>
         <w:rPr>
           <w:rFonts w:ascii="Times New Roman" w:hAnsi="Times New Roman" w:cs="Times New Roman"/>
           <w:sz w:val="24"/>
           <w:szCs w:val="24"/>
         </w:rPr>
-      </w:pPr>
-      <w:r>
-        <w:rPr>
-          <w:rFonts w:ascii="Times New Roman" w:hAnsi="Times New Roman" w:cs="Times New Roman"/>
-          <w:sz w:val="24"/>
-          <w:szCs w:val="24"/>
-        </w:rPr>
-        <w:t>B2. Chạy lệnh npm install để tải các thư việc, package cần thiết (tất nhiên là máy phải cài đặt NodeJS</w:t>
-      </w:r>
-      <w:r>
-        <w:rPr>
-          <w:rFonts w:ascii="Times New Roman" w:hAnsi="Times New Roman" w:cs="Times New Roman"/>
-          <w:sz w:val="24"/>
-          <w:szCs w:val="24"/>
-        </w:rPr>
-        <w:t>).</w:t>
-      </w:r>
-    </w:p>
-    <w:p>
-      <w:pPr>
-        <w:rPr>
-          <w:rFonts w:ascii="Times New Roman" w:hAnsi="Times New Roman" w:cs="Times New Roman"/>
-          <w:sz w:val="26"/>
-          <w:szCs w:val="26"/>
-        </w:rPr>
-      </w:pPr>
-      <w:r>
-        <w:rPr>
-          <w:rFonts w:ascii="Times New Roman" w:hAnsi="Times New Roman" w:cs="Times New Roman"/>
-          <w:sz w:val="24"/>
-          <w:szCs w:val="24"/>
-        </w:rPr>
-        <w:t xml:space="preserve">B3. Chạy lệnh npm install, phần </w:t>
-      </w:r>
-      <w:r>
-        <w:rPr>
-          <w:rFonts w:ascii="Times New Roman" w:hAnsi="Times New Roman" w:cs="Times New Roman"/>
-          <w:sz w:val="24"/>
-          <w:szCs w:val="24"/>
-        </w:rPr>
-        <w:t>server</w:t>
-      </w:r>
-      <w:r>
-        <w:rPr>
-          <w:rFonts w:ascii="Times New Roman" w:hAnsi="Times New Roman" w:cs="Times New Roman"/>
-          <w:sz w:val="24"/>
-          <w:szCs w:val="24"/>
-        </w:rPr>
-        <w:t xml:space="preserve"> của website sẽ được chạy ở port </w:t>
-      </w:r>
-      <w:r>
-        <w:rPr>
-          <w:rFonts w:ascii="Times New Roman" w:hAnsi="Times New Roman" w:cs="Times New Roman"/>
-          <w:sz w:val="24"/>
-          <w:szCs w:val="24"/>
-        </w:rPr>
-        <w:t>8080</w:t>
-      </w:r>
-      <w:r>
-        <w:rPr>
-          <w:rFonts w:ascii="Times New Roman" w:hAnsi="Times New Roman" w:cs="Times New Roman"/>
-          <w:sz w:val="24"/>
-          <w:szCs w:val="24"/>
-        </w:rPr>
-        <w:t xml:space="preserve"> (localhost)</w:t>
-      </w:r>
-      <w:r>
-        <w:rPr>
-          <w:rFonts w:ascii="Times New Roman" w:hAnsi="Times New Roman" w:cs="Times New Roman"/>
-          <w:sz w:val="24"/>
-          <w:szCs w:val="24"/>
-        </w:rPr>
-        <w:t>, lưu ý cần tạo cơ sở dữ liệu ở phần V.1 trước.</w:t>
+        <w:t>B3. Chạy lệnh npm install, phần server của website sẽ được chạy ở port 8080 (localhost), lưu ý cần tạo cơ sở dữ liệu ở phần V.1 trước.</w:t>
       </w:r>
     </w:p>
     <w:sectPr>
       <w:pgSz w:w="12240" w:h="15840"/>
-      <w:pgMar w:top="1440" w:right="1440" w:bottom="1440" w:left="1440" w:header="720" w:footer="720" w:gutter="0"/>
+      <w:pgMar w:top="1440" w:right="1440" w:bottom="1350" w:left="1440" w:header="720" w:footer="720" w:gutter="0"/>
       <w:cols w:space="720"/>
       <w:docGrid w:linePitch="360"/>
     </w:sectPr>
@@ -5499,15 +5873,15 @@
     <w:lsdException w:name="Unresolved Mention" w:semiHidden="1" w:unhideWhenUsed="1"/>
     <w:lsdException w:name="Smart Link" w:semiHidden="1" w:unhideWhenUsed="1"/>
   </w:latentStyles>
-  <w:style w:type="paragraph" w:default="1" w:styleId="Normal">
+  <w:style w:type="paragraph" w:default="1" w:styleId="Binhthng">
     <w:name w:val="Normal"/>
     <w:qFormat/>
   </w:style>
-  <w:style w:type="paragraph" w:styleId="Heading1">
+  <w:style w:type="paragraph" w:styleId="u1">
     <w:name w:val="heading 1"/>
-    <w:basedOn w:val="Normal"/>
-    <w:next w:val="Normal"/>
-    <w:link w:val="Heading1Char"/>
+    <w:basedOn w:val="Binhthng"/>
+    <w:next w:val="Binhthng"/>
+    <w:link w:val="u1Char"/>
     <w:uiPriority w:val="9"/>
     <w:qFormat/>
     <w:rsid w:val="00DD0864"/>
@@ -5524,11 +5898,11 @@
       <w:szCs w:val="32"/>
     </w:rPr>
   </w:style>
-  <w:style w:type="paragraph" w:styleId="Heading2">
+  <w:style w:type="paragraph" w:styleId="u2">
     <w:name w:val="heading 2"/>
-    <w:basedOn w:val="Normal"/>
-    <w:next w:val="Normal"/>
-    <w:link w:val="Heading2Char"/>
+    <w:basedOn w:val="Binhthng"/>
+    <w:next w:val="Binhthng"/>
+    <w:link w:val="u2Char"/>
     <w:uiPriority w:val="9"/>
     <w:semiHidden/>
     <w:unhideWhenUsed/>
@@ -5547,11 +5921,11 @@
       <w:szCs w:val="26"/>
     </w:rPr>
   </w:style>
-  <w:style w:type="paragraph" w:styleId="Heading3">
+  <w:style w:type="paragraph" w:styleId="u3">
     <w:name w:val="heading 3"/>
-    <w:basedOn w:val="Normal"/>
-    <w:next w:val="Normal"/>
-    <w:link w:val="Heading3Char"/>
+    <w:basedOn w:val="Binhthng"/>
+    <w:next w:val="Binhthng"/>
+    <w:link w:val="u3Char"/>
     <w:uiPriority w:val="9"/>
     <w:semiHidden/>
     <w:unhideWhenUsed/>
@@ -5570,13 +5944,13 @@
       <w:szCs w:val="24"/>
     </w:rPr>
   </w:style>
-  <w:style w:type="character" w:default="1" w:styleId="DefaultParagraphFont">
+  <w:style w:type="character" w:default="1" w:styleId="Phngmcinhcuaoanvn">
     <w:name w:val="Default Paragraph Font"/>
     <w:uiPriority w:val="1"/>
     <w:semiHidden/>
     <w:unhideWhenUsed/>
   </w:style>
-  <w:style w:type="table" w:default="1" w:styleId="TableNormal">
+  <w:style w:type="table" w:default="1" w:styleId="BangThngthng">
     <w:name w:val="Normal Table"/>
     <w:uiPriority w:val="99"/>
     <w:semiHidden/>
@@ -5591,7 +5965,7 @@
       </w:tblCellMar>
     </w:tblPr>
   </w:style>
-  <w:style w:type="numbering" w:default="1" w:styleId="NoList">
+  <w:style w:type="numbering" w:default="1" w:styleId="Khngco">
     <w:name w:val="No List"/>
     <w:uiPriority w:val="99"/>
     <w:semiHidden/>
@@ -5599,7 +5973,7 @@
   </w:style>
   <w:style w:type="paragraph" w:customStyle="1" w:styleId="ThngtinLinh">
     <w:name w:val="Thông tin Liên hệ"/>
-    <w:basedOn w:val="Normal"/>
+    <w:basedOn w:val="Binhthng"/>
     <w:uiPriority w:val="4"/>
     <w:qFormat/>
     <w:rsid w:val="004D2B99"/>
@@ -5615,10 +5989,10 @@
       <w14:ligatures w14:val="none"/>
     </w:rPr>
   </w:style>
-  <w:style w:type="paragraph" w:styleId="Title">
+  <w:style w:type="paragraph" w:styleId="Tiu">
     <w:name w:val="Title"/>
-    <w:basedOn w:val="Normal"/>
-    <w:link w:val="TitleChar"/>
+    <w:basedOn w:val="Binhthng"/>
+    <w:link w:val="TiuChar"/>
     <w:uiPriority w:val="2"/>
     <w:unhideWhenUsed/>
     <w:qFormat/>
@@ -5637,10 +6011,10 @@
       <w14:ligatures w14:val="none"/>
     </w:rPr>
   </w:style>
-  <w:style w:type="character" w:customStyle="1" w:styleId="TitleChar">
-    <w:name w:val="Title Char"/>
-    <w:basedOn w:val="DefaultParagraphFont"/>
-    <w:link w:val="Title"/>
+  <w:style w:type="character" w:customStyle="1" w:styleId="TiuChar">
+    <w:name w:val="Tiêu đề Char"/>
+    <w:basedOn w:val="Phngmcinhcuaoanvn"/>
+    <w:link w:val="Tiu"/>
     <w:uiPriority w:val="2"/>
     <w:rsid w:val="004D2B99"/>
     <w:rPr>
@@ -5652,10 +6026,10 @@
       <w14:ligatures w14:val="none"/>
     </w:rPr>
   </w:style>
-  <w:style w:type="paragraph" w:styleId="Subtitle">
+  <w:style w:type="paragraph" w:styleId="Tiuphu">
     <w:name w:val="Subtitle"/>
-    <w:basedOn w:val="Normal"/>
-    <w:link w:val="SubtitleChar"/>
+    <w:basedOn w:val="Binhthng"/>
+    <w:link w:val="TiuphuChar"/>
     <w:uiPriority w:val="3"/>
     <w:unhideWhenUsed/>
     <w:qFormat/>
@@ -5678,10 +6052,10 @@
       <w14:ligatures w14:val="none"/>
     </w:rPr>
   </w:style>
-  <w:style w:type="character" w:customStyle="1" w:styleId="SubtitleChar">
-    <w:name w:val="Subtitle Char"/>
-    <w:basedOn w:val="DefaultParagraphFont"/>
-    <w:link w:val="Subtitle"/>
+  <w:style w:type="character" w:customStyle="1" w:styleId="TiuphuChar">
+    <w:name w:val="Tiêu đề phụ Char"/>
+    <w:basedOn w:val="Phngmcinhcuaoanvn"/>
+    <w:link w:val="Tiuphu"/>
     <w:uiPriority w:val="3"/>
     <w:rsid w:val="004D2B99"/>
     <w:rPr>
@@ -5696,7 +6070,7 @@
   </w:style>
   <w:style w:type="paragraph" w:customStyle="1" w:styleId="nh">
     <w:name w:val="Ảnh"/>
-    <w:basedOn w:val="Normal"/>
+    <w:basedOn w:val="Binhthng"/>
     <w:uiPriority w:val="1"/>
     <w:qFormat/>
     <w:rsid w:val="004D2B99"/>
@@ -5712,9 +6086,9 @@
       <w14:ligatures w14:val="none"/>
     </w:rPr>
   </w:style>
-  <w:style w:type="paragraph" w:styleId="ListParagraph">
+  <w:style w:type="paragraph" w:styleId="oancuaDanhsach">
     <w:name w:val="List Paragraph"/>
-    <w:basedOn w:val="Normal"/>
+    <w:basedOn w:val="Binhthng"/>
     <w:uiPriority w:val="34"/>
     <w:qFormat/>
     <w:rsid w:val="004D2B99"/>
@@ -5723,9 +6097,9 @@
       <w:contextualSpacing/>
     </w:pPr>
   </w:style>
-  <w:style w:type="paragraph" w:styleId="NormalWeb">
+  <w:style w:type="paragraph" w:styleId="ThngthngWeb">
     <w:name w:val="Normal (Web)"/>
-    <w:basedOn w:val="Normal"/>
+    <w:basedOn w:val="Binhthng"/>
     <w:uiPriority w:val="99"/>
     <w:semiHidden/>
     <w:unhideWhenUsed/>
@@ -5743,13 +6117,13 @@
   </w:style>
   <w:style w:type="character" w:customStyle="1" w:styleId="apple-tab-span">
     <w:name w:val="apple-tab-span"/>
-    <w:basedOn w:val="DefaultParagraphFont"/>
+    <w:basedOn w:val="Phngmcinhcuaoanvn"/>
     <w:rsid w:val="00913B97"/>
   </w:style>
-  <w:style w:type="character" w:customStyle="1" w:styleId="Heading1Char">
-    <w:name w:val="Heading 1 Char"/>
-    <w:basedOn w:val="DefaultParagraphFont"/>
-    <w:link w:val="Heading1"/>
+  <w:style w:type="character" w:customStyle="1" w:styleId="u1Char">
+    <w:name w:val="Đầu đề 1 Char"/>
+    <w:basedOn w:val="Phngmcinhcuaoanvn"/>
+    <w:link w:val="u1"/>
     <w:uiPriority w:val="9"/>
     <w:rsid w:val="00DD0864"/>
     <w:rPr>
@@ -5759,10 +6133,10 @@
       <w:szCs w:val="32"/>
     </w:rPr>
   </w:style>
-  <w:style w:type="character" w:customStyle="1" w:styleId="Heading2Char">
-    <w:name w:val="Heading 2 Char"/>
-    <w:basedOn w:val="DefaultParagraphFont"/>
-    <w:link w:val="Heading2"/>
+  <w:style w:type="character" w:customStyle="1" w:styleId="u2Char">
+    <w:name w:val="Đầu đề 2 Char"/>
+    <w:basedOn w:val="Phngmcinhcuaoanvn"/>
+    <w:link w:val="u2"/>
     <w:uiPriority w:val="9"/>
     <w:semiHidden/>
     <w:rsid w:val="0094744B"/>
@@ -5773,10 +6147,10 @@
       <w:szCs w:val="26"/>
     </w:rPr>
   </w:style>
-  <w:style w:type="character" w:customStyle="1" w:styleId="Heading3Char">
-    <w:name w:val="Heading 3 Char"/>
-    <w:basedOn w:val="DefaultParagraphFont"/>
-    <w:link w:val="Heading3"/>
+  <w:style w:type="character" w:customStyle="1" w:styleId="u3Char">
+    <w:name w:val="Đầu đề 3 Char"/>
+    <w:basedOn w:val="Phngmcinhcuaoanvn"/>
+    <w:link w:val="u3"/>
     <w:uiPriority w:val="9"/>
     <w:semiHidden/>
     <w:rsid w:val="0094744B"/>
@@ -5787,10 +6161,10 @@
       <w:szCs w:val="24"/>
     </w:rPr>
   </w:style>
-  <w:style w:type="paragraph" w:styleId="TOCHeading">
+  <w:style w:type="paragraph" w:styleId="uMucluc">
     <w:name w:val="TOC Heading"/>
-    <w:basedOn w:val="Heading1"/>
-    <w:next w:val="Normal"/>
+    <w:basedOn w:val="u1"/>
+    <w:next w:val="Binhthng"/>
     <w:uiPriority w:val="39"/>
     <w:unhideWhenUsed/>
     <w:qFormat/>
@@ -5804,10 +6178,10 @@
       <w14:ligatures w14:val="none"/>
     </w:rPr>
   </w:style>
-  <w:style w:type="paragraph" w:styleId="TOC1">
+  <w:style w:type="paragraph" w:styleId="Mucluc1">
     <w:name w:val="toc 1"/>
-    <w:basedOn w:val="Normal"/>
-    <w:next w:val="Normal"/>
+    <w:basedOn w:val="Binhthng"/>
+    <w:next w:val="Binhthng"/>
     <w:autoRedefine/>
     <w:uiPriority w:val="39"/>
     <w:unhideWhenUsed/>
@@ -5816,10 +6190,10 @@
       <w:spacing w:after="100"/>
     </w:pPr>
   </w:style>
-  <w:style w:type="paragraph" w:styleId="TOC2">
+  <w:style w:type="paragraph" w:styleId="Mucluc2">
     <w:name w:val="toc 2"/>
-    <w:basedOn w:val="Normal"/>
-    <w:next w:val="Normal"/>
+    <w:basedOn w:val="Binhthng"/>
+    <w:next w:val="Binhthng"/>
     <w:autoRedefine/>
     <w:uiPriority w:val="39"/>
     <w:unhideWhenUsed/>
@@ -5829,10 +6203,10 @@
       <w:ind w:left="220"/>
     </w:pPr>
   </w:style>
-  <w:style w:type="paragraph" w:styleId="TOC3">
+  <w:style w:type="paragraph" w:styleId="Mucluc3">
     <w:name w:val="toc 3"/>
-    <w:basedOn w:val="Normal"/>
-    <w:next w:val="Normal"/>
+    <w:basedOn w:val="Binhthng"/>
+    <w:next w:val="Binhthng"/>
     <w:autoRedefine/>
     <w:uiPriority w:val="39"/>
     <w:unhideWhenUsed/>
@@ -5842,9 +6216,9 @@
       <w:ind w:left="440"/>
     </w:pPr>
   </w:style>
-  <w:style w:type="character" w:styleId="Hyperlink">
+  <w:style w:type="character" w:styleId="Siuktni">
     <w:name w:val="Hyperlink"/>
-    <w:basedOn w:val="DefaultParagraphFont"/>
+    <w:basedOn w:val="Phngmcinhcuaoanvn"/>
     <w:uiPriority w:val="99"/>
     <w:unhideWhenUsed/>
     <w:rsid w:val="0094744B"/>

</xml_diff>